<commit_message>
Up to page 91
</commit_message>
<xml_diff>
--- a/2 Proof Reading and Review/LARA String Quartet No. 3 - Errata_V3.docx
+++ b/2 Proof Reading and Review/LARA String Quartet No. 3 - Errata_V3.docx
@@ -17,6 +17,7 @@
           <w:rFonts w:ascii="Times" w:eastAsia="Times" w:hAnsi="Times" w:cs="Times"/>
           <w:sz w:val="40"/>
           <w:szCs w:val="40"/>
+          <w:lang w:val="es-MX"/>
         </w:rPr>
         <w:t xml:space="preserve"> </w:t>
       </w:r>
@@ -89,6 +90,7 @@
           <w:color w:val="FF0000"/>
           <w:sz w:val="28"/>
           <w:szCs w:val="28"/>
+          <w:lang w:val="es-MX"/>
         </w:rPr>
       </w:pPr>
     </w:p>
@@ -97,6 +99,7 @@
         <w:rPr>
           <w:rFonts w:ascii="Times" w:eastAsia="Times" w:hAnsi="Times" w:cs="Times"/>
           <w:b/>
+          <w:lang w:val="es-MX"/>
         </w:rPr>
       </w:pPr>
     </w:p>
@@ -352,6 +355,13 @@
                 <w:bCs/>
               </w:rPr>
             </w:pPr>
+            <w:r>
+              <w:rPr>
+                <w:rFonts w:ascii="Times" w:eastAsia="Times" w:hAnsi="Times" w:cs="Times"/>
+                <w:bCs/>
+              </w:rPr>
+              <w:t xml:space="preserve">Viola </w:t>
+            </w:r>
           </w:p>
         </w:tc>
         <w:tc>
@@ -366,6 +376,13 @@
                 <w:bCs/>
               </w:rPr>
             </w:pPr>
+            <w:r>
+              <w:rPr>
+                <w:rFonts w:ascii="Times" w:eastAsia="Times" w:hAnsi="Times" w:cs="Times"/>
+                <w:bCs/>
+              </w:rPr>
+              <w:t>185</w:t>
+            </w:r>
           </w:p>
         </w:tc>
         <w:tc>
@@ -378,6 +395,18 @@
                 <w:noProof/>
               </w:rPr>
             </w:pPr>
+            <w:r>
+              <w:rPr>
+                <w:noProof/>
+              </w:rPr>
+              <w:t>No l.v. slurs, correct?</w:t>
+            </w:r>
+            <w:r>
+              <w:rPr>
+                <w:noProof/>
+              </w:rPr>
+              <w:t xml:space="preserve"> Or only on the second voice?</w:t>
+            </w:r>
           </w:p>
         </w:tc>
         <w:tc>
@@ -411,6 +440,13 @@
                 <w:bCs/>
               </w:rPr>
             </w:pPr>
+            <w:r>
+              <w:rPr>
+                <w:rFonts w:ascii="Times" w:eastAsia="Times" w:hAnsi="Times" w:cs="Times"/>
+                <w:bCs/>
+              </w:rPr>
+              <w:t>Violin 1</w:t>
+            </w:r>
           </w:p>
         </w:tc>
         <w:tc>
@@ -425,6 +461,13 @@
                 <w:bCs/>
               </w:rPr>
             </w:pPr>
+            <w:r>
+              <w:rPr>
+                <w:rFonts w:ascii="Times" w:eastAsia="Times" w:hAnsi="Times" w:cs="Times"/>
+                <w:bCs/>
+              </w:rPr>
+              <w:t>251</w:t>
+            </w:r>
           </w:p>
         </w:tc>
         <w:tc>
@@ -471,6 +514,13 @@
                 <w:bCs/>
               </w:rPr>
             </w:pPr>
+            <w:r>
+              <w:rPr>
+                <w:rFonts w:ascii="Times" w:eastAsia="Times" w:hAnsi="Times" w:cs="Times"/>
+                <w:bCs/>
+              </w:rPr>
+              <w:t>Cello 265</w:t>
+            </w:r>
           </w:p>
         </w:tc>
         <w:tc>
@@ -497,6 +547,13 @@
                 <w:noProof/>
               </w:rPr>
             </w:pPr>
+            <w:r>
+              <w:rPr>
+                <w:noProof/>
+                <w:color w:val="FF0000"/>
+              </w:rPr>
+              <w:t xml:space="preserve">Bass clef </w:t>
+            </w:r>
           </w:p>
         </w:tc>
         <w:tc>
@@ -2115,19 +2172,19 @@
       </w:rPr>
     </w:lvl>
   </w:abstractNum>
-  <w:num w:numId="1">
+  <w:num w:numId="1" w16cid:durableId="1539001881">
     <w:abstractNumId w:val="0"/>
   </w:num>
-  <w:num w:numId="2">
+  <w:num w:numId="2" w16cid:durableId="353851946">
     <w:abstractNumId w:val="2"/>
   </w:num>
-  <w:num w:numId="3">
+  <w:num w:numId="3" w16cid:durableId="2122213885">
     <w:abstractNumId w:val="1"/>
   </w:num>
-  <w:num w:numId="4">
+  <w:num w:numId="4" w16cid:durableId="720441742">
     <w:abstractNumId w:val="3"/>
   </w:num>
-  <w:num w:numId="5">
+  <w:num w:numId="5" w16cid:durableId="76678256">
     <w:abstractNumId w:val="4"/>
   </w:num>
 </w:numbering>
@@ -2526,7 +2583,7 @@
     <w:qFormat/>
     <w:rsid w:val="00511059"/>
   </w:style>
-  <w:style w:type="paragraph" w:styleId="Heading1">
+  <w:style w:type="paragraph" w:styleId="Ttulo1">
     <w:name w:val="heading 1"/>
     <w:basedOn w:val="Normal"/>
     <w:next w:val="Normal"/>
@@ -2544,7 +2601,7 @@
       <w:szCs w:val="48"/>
     </w:rPr>
   </w:style>
-  <w:style w:type="paragraph" w:styleId="Heading2">
+  <w:style w:type="paragraph" w:styleId="Ttulo2">
     <w:name w:val="heading 2"/>
     <w:basedOn w:val="Normal"/>
     <w:next w:val="Normal"/>
@@ -2564,7 +2621,7 @@
       <w:szCs w:val="36"/>
     </w:rPr>
   </w:style>
-  <w:style w:type="paragraph" w:styleId="Heading3">
+  <w:style w:type="paragraph" w:styleId="Ttulo3">
     <w:name w:val="heading 3"/>
     <w:basedOn w:val="Normal"/>
     <w:next w:val="Normal"/>
@@ -2584,7 +2641,7 @@
       <w:szCs w:val="28"/>
     </w:rPr>
   </w:style>
-  <w:style w:type="paragraph" w:styleId="Heading4">
+  <w:style w:type="paragraph" w:styleId="Ttulo4">
     <w:name w:val="heading 4"/>
     <w:basedOn w:val="Normal"/>
     <w:next w:val="Normal"/>
@@ -2602,7 +2659,7 @@
       <w:b/>
     </w:rPr>
   </w:style>
-  <w:style w:type="paragraph" w:styleId="Heading5">
+  <w:style w:type="paragraph" w:styleId="Ttulo5">
     <w:name w:val="heading 5"/>
     <w:basedOn w:val="Normal"/>
     <w:next w:val="Normal"/>
@@ -2622,7 +2679,7 @@
       <w:szCs w:val="22"/>
     </w:rPr>
   </w:style>
-  <w:style w:type="paragraph" w:styleId="Heading6">
+  <w:style w:type="paragraph" w:styleId="Ttulo6">
     <w:name w:val="heading 6"/>
     <w:basedOn w:val="Normal"/>
     <w:next w:val="Normal"/>
@@ -2642,13 +2699,13 @@
       <w:szCs w:val="20"/>
     </w:rPr>
   </w:style>
-  <w:style w:type="character" w:default="1" w:styleId="DefaultParagraphFont">
+  <w:style w:type="character" w:default="1" w:styleId="Fuentedeprrafopredeter">
     <w:name w:val="Default Paragraph Font"/>
     <w:uiPriority w:val="1"/>
     <w:semiHidden/>
     <w:unhideWhenUsed/>
   </w:style>
-  <w:style w:type="table" w:default="1" w:styleId="TableNormal">
+  <w:style w:type="table" w:default="1" w:styleId="Tablanormal">
     <w:name w:val="Normal Table"/>
     <w:uiPriority w:val="99"/>
     <w:semiHidden/>
@@ -2663,13 +2720,13 @@
       </w:tblCellMar>
     </w:tblPr>
   </w:style>
-  <w:style w:type="numbering" w:default="1" w:styleId="NoList">
+  <w:style w:type="numbering" w:default="1" w:styleId="Sinlista">
     <w:name w:val="No List"/>
     <w:uiPriority w:val="99"/>
     <w:semiHidden/>
     <w:unhideWhenUsed/>
   </w:style>
-  <w:style w:type="paragraph" w:styleId="Title">
+  <w:style w:type="paragraph" w:styleId="Ttulo">
     <w:name w:val="Title"/>
     <w:basedOn w:val="Normal"/>
     <w:next w:val="Normal"/>
@@ -2686,9 +2743,9 @@
       <w:szCs w:val="72"/>
     </w:rPr>
   </w:style>
-  <w:style w:type="table" w:styleId="TableGrid">
+  <w:style w:type="table" w:styleId="Tablaconcuadrcula">
     <w:name w:val="Table Grid"/>
-    <w:basedOn w:val="TableNormal"/>
+    <w:basedOn w:val="Tablanormal"/>
     <w:uiPriority w:val="39"/>
     <w:rsid w:val="00990491"/>
     <w:tblPr>
@@ -2702,7 +2759,7 @@
       </w:tblBorders>
     </w:tblPr>
   </w:style>
-  <w:style w:type="paragraph" w:styleId="Subtitle">
+  <w:style w:type="paragraph" w:styleId="Subttulo">
     <w:name w:val="Subtitle"/>
     <w:basedOn w:val="Normal"/>
     <w:next w:val="Normal"/>
@@ -2723,13 +2780,13 @@
   </w:style>
   <w:style w:type="table" w:customStyle="1" w:styleId="1">
     <w:name w:val="1"/>
-    <w:basedOn w:val="TableNormal"/>
+    <w:basedOn w:val="Tablanormal"/>
     <w:tblPr>
       <w:tblStyleRowBandSize w:val="1"/>
       <w:tblStyleColBandSize w:val="1"/>
     </w:tblPr>
   </w:style>
-  <w:style w:type="paragraph" w:styleId="ListParagraph">
+  <w:style w:type="paragraph" w:styleId="Prrafodelista">
     <w:name w:val="List Paragraph"/>
     <w:basedOn w:val="Normal"/>
     <w:uiPriority w:val="34"/>
@@ -2740,9 +2797,9 @@
       <w:contextualSpacing/>
     </w:pPr>
   </w:style>
-  <w:style w:type="character" w:styleId="PlaceholderText">
+  <w:style w:type="character" w:styleId="Textodelmarcadordeposicin">
     <w:name w:val="Placeholder Text"/>
-    <w:basedOn w:val="DefaultParagraphFont"/>
+    <w:basedOn w:val="Fuentedeprrafopredeter"/>
     <w:uiPriority w:val="99"/>
     <w:semiHidden/>
     <w:rsid w:val="002909F2"/>

</xml_diff>

<commit_message>
Sorry forget to upload the Word doc
</commit_message>
<xml_diff>
--- a/2 Proof Reading and Review/LARA String Quartet No. 3 - Errata_V3.docx
+++ b/2 Proof Reading and Review/LARA String Quartet No. 3 - Errata_V3.docx
@@ -585,6 +585,22 @@
                 <w:bCs/>
               </w:rPr>
             </w:pPr>
+            <w:r>
+              <w:rPr>
+                <w:rFonts w:ascii="Times" w:eastAsia="Times" w:hAnsi="Times" w:cs="Times"/>
+                <w:bCs/>
+              </w:rPr>
+              <w:t>Viola</w:t>
+            </w:r>
+          </w:p>
+          <w:p>
+            <w:pPr>
+              <w:jc w:val="center"/>
+              <w:rPr>
+                <w:rFonts w:ascii="Times" w:eastAsia="Times" w:hAnsi="Times" w:cs="Times"/>
+                <w:bCs/>
+              </w:rPr>
+            </w:pPr>
           </w:p>
         </w:tc>
         <w:tc>
@@ -599,6 +615,13 @@
                 <w:bCs/>
               </w:rPr>
             </w:pPr>
+            <w:r>
+              <w:rPr>
+                <w:rFonts w:ascii="Times" w:eastAsia="Times" w:hAnsi="Times" w:cs="Times"/>
+                <w:bCs/>
+              </w:rPr>
+              <w:t>353</w:t>
+            </w:r>
           </w:p>
         </w:tc>
         <w:tc>
@@ -611,6 +634,12 @@
                 <w:noProof/>
               </w:rPr>
             </w:pPr>
+            <w:r>
+              <w:rPr>
+                <w:noProof/>
+              </w:rPr>
+              <w:t>So no l.v. sign correct?</w:t>
+            </w:r>
           </w:p>
         </w:tc>
         <w:tc>
@@ -638,12 +667,18 @@
           </w:tcPr>
           <w:p>
             <w:pPr>
-              <w:jc w:val="center"/>
-              <w:rPr>
-                <w:rFonts w:ascii="Times" w:eastAsia="Times" w:hAnsi="Times" w:cs="Times"/>
-                <w:bCs/>
-              </w:rPr>
-            </w:pPr>
+              <w:rPr>
+                <w:rFonts w:ascii="Times" w:eastAsia="Times" w:hAnsi="Times" w:cs="Times"/>
+                <w:bCs/>
+              </w:rPr>
+            </w:pPr>
+            <w:r>
+              <w:rPr>
+                <w:rFonts w:ascii="Times" w:eastAsia="Times" w:hAnsi="Times" w:cs="Times"/>
+                <w:bCs/>
+              </w:rPr>
+              <w:t>Viola and Cello</w:t>
+            </w:r>
           </w:p>
         </w:tc>
         <w:tc>
@@ -652,12 +687,18 @@
           </w:tcPr>
           <w:p>
             <w:pPr>
-              <w:jc w:val="center"/>
-              <w:rPr>
-                <w:rFonts w:ascii="Times" w:eastAsia="Times" w:hAnsi="Times" w:cs="Times"/>
-                <w:bCs/>
-              </w:rPr>
-            </w:pPr>
+              <w:rPr>
+                <w:rFonts w:ascii="Times" w:eastAsia="Times" w:hAnsi="Times" w:cs="Times"/>
+                <w:bCs/>
+              </w:rPr>
+            </w:pPr>
+            <w:r>
+              <w:rPr>
+                <w:rFonts w:ascii="Times" w:eastAsia="Times" w:hAnsi="Times" w:cs="Times"/>
+                <w:bCs/>
+              </w:rPr>
+              <w:t>498</w:t>
+            </w:r>
           </w:p>
         </w:tc>
         <w:tc>
@@ -670,6 +711,12 @@
                 <w:noProof/>
               </w:rPr>
             </w:pPr>
+            <w:r>
+              <w:rPr>
+                <w:noProof/>
+              </w:rPr>
+              <w:t xml:space="preserve">I think that a “p” at the beginning of the measure was intended. </w:t>
+            </w:r>
           </w:p>
         </w:tc>
         <w:tc>

</xml_diff>